<commit_message>
Finalizando configurações de ambiente
</commit_message>
<xml_diff>
--- a/Documentação/Documentação.docx
+++ b/Documentação/Documentação.docx
@@ -507,10 +507,7 @@
         <w:t xml:space="preserve">E-mail: </w:t>
       </w:r>
       <w:r>
-        <w:t>E-mail válido para recuperação de senha e notificações do sistema, sendo único no sistema</w:t>
-      </w:r>
-      <w:r>
-        <w:t xml:space="preserve"> para os colaboradores internos. No contexto do cliente, será um texto salvo para contato.</w:t>
+        <w:t>E-mail válido para recuperação de senha e notificações do sistema, sendo único no sistema para os colaboradores internos. No contexto do cliente, será um texto salvo para contato.</w:t>
       </w:r>
     </w:p>
     <w:p>
@@ -712,10 +709,40 @@
         <w:t>Login:</w:t>
       </w:r>
       <w:r>
+        <w:t xml:space="preserve"> login</w:t>
+      </w:r>
+      <w:r>
+        <w:t>.</w:t>
+      </w:r>
+    </w:p>
+    <w:p>
+      <w:pPr>
+        <w:jc w:val="both"/>
+      </w:pPr>
+      <w:r>
+        <w:rPr>
+          <w:b/>
+          <w:bCs/>
+        </w:rPr>
+        <w:t>Cliente</w:t>
+      </w:r>
+      <w:r>
+        <w:rPr>
+          <w:b/>
+          <w:bCs/>
+        </w:rPr>
+        <w:t>:</w:t>
+      </w:r>
+      <w:r>
         <w:t xml:space="preserve"> </w:t>
       </w:r>
-      <w:r>
-        <w:t>login</w:t>
+      <w:proofErr w:type="spellStart"/>
+      <w:r>
+        <w:t>Client</w:t>
+      </w:r>
+      <w:proofErr w:type="spellEnd"/>
+      <w:r>
+        <w:t xml:space="preserve"> (modelo)</w:t>
       </w:r>
       <w:r>
         <w:t>.</w:t>
@@ -730,21 +757,23 @@
           <w:b/>
           <w:bCs/>
         </w:rPr>
-        <w:t>Cliente</w:t>
-      </w:r>
-      <w:r>
-        <w:rPr>
-          <w:b/>
-          <w:bCs/>
-        </w:rPr>
-        <w:t>:</w:t>
+        <w:t>Veículos automotores:</w:t>
       </w:r>
       <w:r>
         <w:t xml:space="preserve"> </w:t>
       </w:r>
       <w:proofErr w:type="spellStart"/>
       <w:r>
-        <w:t>Client</w:t>
+        <w:t>M</w:t>
+      </w:r>
+      <w:r>
+        <w:t>otor</w:t>
+      </w:r>
+      <w:r>
+        <w:t>V</w:t>
+      </w:r>
+      <w:r>
+        <w:t>ehicles</w:t>
       </w:r>
       <w:proofErr w:type="spellEnd"/>
       <w:r>
@@ -753,161 +782,117 @@
       <w:r>
         <w:t>.</w:t>
       </w:r>
-    </w:p>
-    <w:p>
-      <w:pPr>
-        <w:jc w:val="both"/>
-      </w:pPr>
-      <w:r>
-        <w:rPr>
-          <w:b/>
-          <w:bCs/>
-        </w:rPr>
-        <w:t>Veículos automotores:</w:t>
-      </w:r>
-      <w:r>
-        <w:t xml:space="preserve"> </w:t>
+      <w:r>
+        <w:t xml:space="preserve"> Herança para dividir os modelos em </w:t>
       </w:r>
       <w:proofErr w:type="spellStart"/>
       <w:r>
-        <w:t>M</w:t>
-      </w:r>
-      <w:r>
-        <w:t>otor</w:t>
-      </w:r>
-      <w:r>
-        <w:t>V</w:t>
-      </w:r>
-      <w:r>
-        <w:t>ehicles</w:t>
+        <w:t>Car</w:t>
       </w:r>
       <w:proofErr w:type="spellEnd"/>
       <w:r>
-        <w:t xml:space="preserve"> (modelo)</w:t>
-      </w:r>
+        <w:t xml:space="preserve"> e </w:t>
+      </w:r>
+      <w:proofErr w:type="spellStart"/>
+      <w:r>
+        <w:t>Motorcycle</w:t>
+      </w:r>
+      <w:proofErr w:type="spellEnd"/>
       <w:r>
         <w:t>.</w:t>
       </w:r>
-      <w:r>
-        <w:t xml:space="preserve"> Herança para dividir os modelos em </w:t>
+    </w:p>
+    <w:p>
+      <w:pPr>
+        <w:jc w:val="both"/>
+      </w:pPr>
+      <w:r>
+        <w:rPr>
+          <w:b/>
+          <w:bCs/>
+        </w:rPr>
+        <w:t>Mensagem do cliente</w:t>
+      </w:r>
+      <w:r>
+        <w:rPr>
+          <w:b/>
+          <w:bCs/>
+        </w:rPr>
+        <w:t xml:space="preserve">: </w:t>
       </w:r>
       <w:proofErr w:type="spellStart"/>
       <w:r>
-        <w:t>Car</w:t>
+        <w:t>Message</w:t>
       </w:r>
       <w:proofErr w:type="spellEnd"/>
       <w:r>
-        <w:t xml:space="preserve"> e </w:t>
+        <w:t>.</w:t>
+      </w:r>
+    </w:p>
+    <w:p>
+      <w:pPr>
+        <w:jc w:val="both"/>
+      </w:pPr>
+    </w:p>
+    <w:p>
+      <w:pPr>
+        <w:jc w:val="both"/>
+      </w:pPr>
+    </w:p>
+    <w:p>
+      <w:pPr>
+        <w:jc w:val="both"/>
+      </w:pPr>
+    </w:p>
+    <w:p>
+      <w:pPr>
+        <w:rPr>
+          <w:b/>
+          <w:bCs/>
+        </w:rPr>
+      </w:pPr>
+    </w:p>
+    <w:p>
+      <w:pPr>
+        <w:jc w:val="both"/>
+        <w:rPr>
+          <w:b/>
+          <w:bCs/>
+        </w:rPr>
+      </w:pPr>
+      <w:r>
+        <w:rPr>
+          <w:b/>
+          <w:bCs/>
+        </w:rPr>
+        <w:t>3.2 Domínio</w:t>
+      </w:r>
+    </w:p>
+    <w:p>
+      <w:pPr>
+        <w:ind w:firstLine="708"/>
+        <w:jc w:val="both"/>
+      </w:pPr>
+      <w:r>
+        <w:t>Sendo o gerenciamento dos veículos e sua visualização pelos clientes o coração da aplicação, entende-se como sendo a base principal do projeto.</w:t>
+      </w:r>
+    </w:p>
+    <w:p>
+      <w:pPr>
+        <w:jc w:val="both"/>
+      </w:pPr>
+      <w:r>
+        <w:tab/>
+      </w:r>
+      <w:r>
+        <w:t xml:space="preserve">Segue o Domain </w:t>
       </w:r>
       <w:proofErr w:type="spellStart"/>
       <w:r>
-        <w:t>M</w:t>
-      </w:r>
-      <w:r>
-        <w:t>otorcycle</w:t>
+        <w:t>Storytelling</w:t>
       </w:r>
       <w:proofErr w:type="spellEnd"/>
       <w:r>
-        <w:t>.</w:t>
-      </w:r>
-    </w:p>
-    <w:p>
-      <w:pPr>
-        <w:jc w:val="both"/>
-      </w:pPr>
-      <w:r>
-        <w:rPr>
-          <w:b/>
-          <w:bCs/>
-        </w:rPr>
-        <w:t>Mensagem do cliente</w:t>
-      </w:r>
-      <w:r>
-        <w:rPr>
-          <w:b/>
-          <w:bCs/>
-        </w:rPr>
-        <w:t xml:space="preserve">: </w:t>
-      </w:r>
-      <w:proofErr w:type="spellStart"/>
-      <w:r>
-        <w:t>Message</w:t>
-      </w:r>
-      <w:proofErr w:type="spellEnd"/>
-    </w:p>
-    <w:p>
-      <w:pPr>
-        <w:jc w:val="both"/>
-      </w:pPr>
-    </w:p>
-    <w:p>
-      <w:pPr>
-        <w:jc w:val="both"/>
-      </w:pPr>
-    </w:p>
-    <w:p>
-      <w:pPr>
-        <w:jc w:val="both"/>
-      </w:pPr>
-    </w:p>
-    <w:p>
-      <w:pPr>
-        <w:rPr>
-          <w:b/>
-          <w:bCs/>
-        </w:rPr>
-      </w:pPr>
-    </w:p>
-    <w:p>
-      <w:pPr>
-        <w:jc w:val="both"/>
-        <w:rPr>
-          <w:b/>
-          <w:bCs/>
-        </w:rPr>
-      </w:pPr>
-      <w:r>
-        <w:rPr>
-          <w:b/>
-          <w:bCs/>
-        </w:rPr>
-        <w:t>3.2 Domínio</w:t>
-      </w:r>
-    </w:p>
-    <w:p>
-      <w:pPr>
-        <w:ind w:firstLine="708"/>
-        <w:jc w:val="both"/>
-      </w:pPr>
-      <w:r>
-        <w:t xml:space="preserve">Sendo </w:t>
-      </w:r>
-      <w:r>
-        <w:t>o gerenciamento dos veículos e sua visualização pelos clientes o coração da aplicação</w:t>
-      </w:r>
-      <w:r>
-        <w:t xml:space="preserve">, entende-se </w:t>
-      </w:r>
-      <w:r>
-        <w:t>como sendo a base principal do projeto.</w:t>
-      </w:r>
-    </w:p>
-    <w:p>
-      <w:pPr>
-        <w:jc w:val="both"/>
-      </w:pPr>
-      <w:r>
-        <w:tab/>
-      </w:r>
-      <w:r>
-        <w:t xml:space="preserve">Segue o Domain </w:t>
-      </w:r>
-      <w:proofErr w:type="spellStart"/>
-      <w:r>
-        <w:t>Storytelling</w:t>
-      </w:r>
-      <w:proofErr w:type="spellEnd"/>
-      <w:r>
         <w:t xml:space="preserve"> do Domínio da</w:t>
       </w:r>
       <w:r>
@@ -919,6 +904,9 @@
         <w:jc w:val="both"/>
       </w:pPr>
       <w:r>
+        <w:rPr>
+          <w:noProof/>
+        </w:rPr>
         <w:drawing>
           <wp:inline distT="0" distB="0" distL="0" distR="0" wp14:anchorId="6341B68C" wp14:editId="7C91FB4D">
             <wp:extent cx="5400040" cy="2851785"/>
@@ -993,25 +981,7 @@
         <w:jc w:val="both"/>
       </w:pPr>
       <w:r>
-        <w:t xml:space="preserve">O gerenciamento de usuários e autenticação será realizada pela própria </w:t>
-      </w:r>
-      <w:r>
-        <w:t xml:space="preserve">plataforma. </w:t>
-      </w:r>
-      <w:r>
-        <w:t xml:space="preserve">Para facilitar a visualização e criar uma diferenciação entre o usuário administrador e o usuário </w:t>
-      </w:r>
-      <w:r>
-        <w:t>vendedor</w:t>
-      </w:r>
-      <w:r>
-        <w:t>, foi criado</w:t>
-      </w:r>
-      <w:r>
-        <w:t xml:space="preserve"> o </w:t>
-      </w:r>
-      <w:r>
-        <w:t xml:space="preserve">Domain </w:t>
+        <w:t xml:space="preserve">O gerenciamento de usuários e autenticação será realizada pela própria plataforma. Para facilitar a visualização e criar uma diferenciação entre o usuário administrador e o usuário vendedor, foi criado o Domain </w:t>
       </w:r>
       <w:proofErr w:type="spellStart"/>
       <w:r>
@@ -1042,6 +1012,7 @@
         <w:rPr>
           <w:b/>
           <w:bCs/>
+          <w:noProof/>
         </w:rPr>
         <w:lastRenderedPageBreak/>
         <w:drawing>
@@ -1087,41 +1058,54 @@
         <w:rPr>
           <w:b/>
           <w:bCs/>
-        </w:rPr>
-      </w:pPr>
-      <w:r>
-        <w:rPr>
-          <w:b/>
-          <w:bCs/>
-        </w:rPr>
-        <w:t xml:space="preserve">3.4 Event </w:t>
-      </w:r>
-      <w:proofErr w:type="spellStart"/>
-      <w:r>
-        <w:rPr>
-          <w:b/>
-          <w:bCs/>
-        </w:rPr>
-        <w:t>Storming</w:t>
-      </w:r>
-      <w:proofErr w:type="spellEnd"/>
-    </w:p>
-    <w:p>
-      <w:r>
-        <w:rPr>
-          <w:b/>
-          <w:bCs/>
+          <w:lang w:val="en-US"/>
+        </w:rPr>
+      </w:pPr>
+      <w:r>
+        <w:rPr>
+          <w:b/>
+          <w:bCs/>
+          <w:lang w:val="en-US"/>
+        </w:rPr>
+        <w:t>3.4 Event Storming</w:t>
+      </w:r>
+    </w:p>
+    <w:p>
+      <w:pPr>
+        <w:rPr>
+          <w:lang w:val="en-US"/>
+        </w:rPr>
+      </w:pPr>
+      <w:r>
+        <w:rPr>
+          <w:b/>
+          <w:bCs/>
+          <w:lang w:val="en-US"/>
         </w:rPr>
         <w:t xml:space="preserve">Link para acessar: </w:t>
       </w:r>
-      <w:hyperlink r:id="rId8" w:history="1">
-        <w:r>
-          <w:rPr>
-            <w:rStyle w:val="Hyperlink"/>
-          </w:rPr>
-          <w:t>https://miro.com/app/board/uXjVJbqGGkY=/?share_link_id=995764203385</w:t>
-        </w:r>
-      </w:hyperlink>
+      <w:r>
+        <w:fldChar w:fldCharType="begin"/>
+      </w:r>
+      <w:r>
+        <w:rPr>
+          <w:lang w:val="en-US"/>
+        </w:rPr>
+        <w:instrText>HYPERLINK "https://miro.com/app/board/uXjVJbqGGkY=/?share_link_id=995764203385"</w:instrText>
+      </w:r>
+      <w:r>
+        <w:fldChar w:fldCharType="separate"/>
+      </w:r>
+      <w:r>
+        <w:rPr>
+          <w:rStyle w:val="Hyperlink"/>
+          <w:lang w:val="en-US"/>
+        </w:rPr>
+        <w:t>https://miro.com/app/board/uXjVJbqGGkY=/?share_link_id=995764203385</w:t>
+      </w:r>
+      <w:r>
+        <w:fldChar w:fldCharType="end"/>
+      </w:r>
     </w:p>
     <w:p>
       <w:pPr>
@@ -1152,7 +1136,7 @@
                     <pic:cNvPicPr/>
                   </pic:nvPicPr>
                   <pic:blipFill>
-                    <a:blip r:embed="rId9" cstate="print">
+                    <a:blip r:embed="rId8" cstate="print">
                       <a:extLst>
                         <a:ext uri="{28A0092B-C50C-407E-A947-70E740481C1C}">
                           <a14:useLocalDpi xmlns:a14="http://schemas.microsoft.com/office/drawing/2010/main" val="0"/>
@@ -2821,6 +2805,7 @@
   <w:style w:type="character" w:default="1" w:styleId="Fontepargpadro">
     <w:name w:val="Default Paragraph Font"/>
     <w:uiPriority w:val="1"/>
+    <w:semiHidden/>
     <w:unhideWhenUsed/>
   </w:style>
   <w:style w:type="table" w:default="1" w:styleId="Tabelanormal">

</xml_diff>

<commit_message>
Implementando o CRUD básico de carro
</commit_message>
<xml_diff>
--- a/Documentação/Documentação.docx
+++ b/Documentação/Documentação.docx
@@ -101,16 +101,7 @@
         <w:t xml:space="preserve"> vendas de veículos automotores</w:t>
       </w:r>
       <w:r>
-        <w:t xml:space="preserve">. </w:t>
-      </w:r>
-      <w:r>
-        <w:t xml:space="preserve">A plataforma garantirá a segurança dos dados dos usuários e dos </w:t>
-      </w:r>
-      <w:r>
-        <w:t>veículos cadastrados</w:t>
-      </w:r>
-      <w:r>
-        <w:t>, através de mecanismos de criptografia e controle de acesso.</w:t>
+        <w:t>. A plataforma garantirá a segurança dos dados dos usuários e dos veículos cadastrados, através de mecanismos de criptografia e controle de acesso.</w:t>
       </w:r>
     </w:p>
     <w:p>
@@ -216,11 +207,6 @@
       <w:pPr>
         <w:jc w:val="both"/>
       </w:pPr>
-    </w:p>
-    <w:p>
-      <w:pPr>
-        <w:jc w:val="both"/>
-      </w:pPr>
       <w:r>
         <w:t>Escopo dos funcionários:</w:t>
       </w:r>
@@ -292,6 +278,206 @@
     </w:p>
     <w:p>
       <w:pPr>
+        <w:jc w:val="both"/>
+      </w:pPr>
+      <w:r>
+        <w:t>Sobre as informações referente aos veículos</w:t>
+      </w:r>
+      <w:r>
+        <w:t xml:space="preserve"> de carro e moto</w:t>
+      </w:r>
+      <w:r>
+        <w:t>, teremos a seguinte divisão</w:t>
+      </w:r>
+      <w:r>
+        <w:t>:</w:t>
+      </w:r>
+    </w:p>
+    <w:p>
+      <w:pPr>
+        <w:jc w:val="both"/>
+      </w:pPr>
+      <w:r>
+        <w:rPr>
+          <w:u w:val="single"/>
+        </w:rPr>
+        <w:t>Informações em comum:</w:t>
+      </w:r>
+      <w:r>
+        <w:t xml:space="preserve"> M</w:t>
+      </w:r>
+      <w:r>
+        <w:t>odelo</w:t>
+      </w:r>
+      <w:r>
+        <w:t xml:space="preserve">, </w:t>
+      </w:r>
+      <w:r>
+        <w:t>ano</w:t>
+      </w:r>
+      <w:r>
+        <w:t xml:space="preserve">, </w:t>
+      </w:r>
+      <w:r>
+        <w:t>quilometragem</w:t>
+      </w:r>
+      <w:r>
+        <w:t xml:space="preserve">, </w:t>
+      </w:r>
+      <w:r>
+        <w:t>combustível</w:t>
+      </w:r>
+      <w:r>
+        <w:t xml:space="preserve">, </w:t>
+      </w:r>
+      <w:r>
+        <w:t>cor</w:t>
+      </w:r>
+      <w:r>
+        <w:t xml:space="preserve">, </w:t>
+      </w:r>
+      <w:r>
+        <w:t>cidade</w:t>
+      </w:r>
+      <w:r>
+        <w:t xml:space="preserve">, </w:t>
+      </w:r>
+      <w:r>
+        <w:t>descrição complementar</w:t>
+      </w:r>
+      <w:r>
+        <w:t xml:space="preserve"> e </w:t>
+      </w:r>
+      <w:r>
+        <w:t>imagens</w:t>
+      </w:r>
+    </w:p>
+    <w:p>
+      <w:pPr>
+        <w:jc w:val="both"/>
+      </w:pPr>
+      <w:r>
+        <w:rPr>
+          <w:u w:val="single"/>
+        </w:rPr>
+        <w:t>Informações específicas de carros:</w:t>
+      </w:r>
+      <w:r>
+        <w:t xml:space="preserve"> C</w:t>
+      </w:r>
+      <w:r>
+        <w:t>arroceria</w:t>
+      </w:r>
+      <w:r>
+        <w:t xml:space="preserve">, </w:t>
+      </w:r>
+      <w:r>
+        <w:t>câmbio</w:t>
+      </w:r>
+      <w:r>
+        <w:t xml:space="preserve"> </w:t>
+      </w:r>
+      <w:r>
+        <w:t>e itens (</w:t>
+      </w:r>
+      <w:r>
+        <w:t>informações gerais como</w:t>
+      </w:r>
+      <w:r>
+        <w:t>: t</w:t>
+      </w:r>
+      <w:r>
+        <w:t>ração 4x4</w:t>
+      </w:r>
+      <w:r>
+        <w:t xml:space="preserve">, </w:t>
+      </w:r>
+      <w:r>
+        <w:t>Airbag</w:t>
+      </w:r>
+      <w:r>
+        <w:t>,</w:t>
+      </w:r>
+      <w:r>
+        <w:t xml:space="preserve"> freio </w:t>
+      </w:r>
+      <w:proofErr w:type="gramStart"/>
+      <w:r>
+        <w:t>ABS,</w:t>
+      </w:r>
+      <w:r>
+        <w:t xml:space="preserve"> etc</w:t>
+      </w:r>
+      <w:r>
+        <w:t>.</w:t>
+      </w:r>
+      <w:proofErr w:type="gramEnd"/>
+      <w:r>
+        <w:t>)</w:t>
+      </w:r>
+    </w:p>
+    <w:p>
+      <w:pPr>
+        <w:jc w:val="both"/>
+      </w:pPr>
+      <w:r>
+        <w:rPr>
+          <w:u w:val="single"/>
+        </w:rPr>
+        <w:lastRenderedPageBreak/>
+        <w:t>Informações específicas de motos:</w:t>
+      </w:r>
+      <w:r>
+        <w:t xml:space="preserve"> </w:t>
+      </w:r>
+      <w:r>
+        <w:t>partida</w:t>
+      </w:r>
+      <w:r>
+        <w:t xml:space="preserve">, </w:t>
+      </w:r>
+      <w:r>
+        <w:t>alimentação</w:t>
+      </w:r>
+      <w:r>
+        <w:t xml:space="preserve">, </w:t>
+      </w:r>
+      <w:r>
+        <w:t>cilindradas</w:t>
+      </w:r>
+      <w:r>
+        <w:t xml:space="preserve">, </w:t>
+      </w:r>
+      <w:r>
+        <w:t>refrigeração</w:t>
+      </w:r>
+      <w:r>
+        <w:t xml:space="preserve">, </w:t>
+      </w:r>
+      <w:r>
+        <w:t>estilo</w:t>
+      </w:r>
+      <w:r>
+        <w:t xml:space="preserve">, </w:t>
+      </w:r>
+      <w:r>
+        <w:t>tipo de motor</w:t>
+      </w:r>
+      <w:r>
+        <w:t xml:space="preserve">, </w:t>
+      </w:r>
+      <w:r>
+        <w:t>marchas</w:t>
+      </w:r>
+      <w:r>
+        <w:t xml:space="preserve"> e f</w:t>
+      </w:r>
+      <w:r>
+        <w:t>reio dianteiro/traseiro</w:t>
+      </w:r>
+    </w:p>
+    <w:p>
+      <w:pPr>
         <w:rPr>
           <w:b/>
           <w:bCs/>
@@ -336,13 +522,7 @@
         <w:jc w:val="both"/>
       </w:pPr>
       <w:r>
-        <w:rPr>
-          <w:lang w:val="pt-PT"/>
-        </w:rPr>
-        <w:t>Abordagem para o desenvolvimento de software que coloca o foco principal no domínio do problema, ou seja, na área de negócio que o software está destinado a resolver.</w:t>
-      </w:r>
-      <w:r>
-        <w:t> </w:t>
+        <w:t>Abordagem para o desenvolvimento de software que coloca o foco principal no domínio do problema, ou seja, na área de negócio que o software está destinado a resolver. </w:t>
       </w:r>
     </w:p>
     <w:p>
@@ -444,13 +624,7 @@
         <w:t xml:space="preserve">Usuário: </w:t>
       </w:r>
       <w:r>
-        <w:t xml:space="preserve">Colaboradores internos que </w:t>
-      </w:r>
-      <w:r>
-        <w:t>utilizam</w:t>
-      </w:r>
-      <w:r>
-        <w:t xml:space="preserve"> o sistema</w:t>
+        <w:t>Colaboradores internos que utilizam o sistema</w:t>
       </w:r>
       <w:r>
         <w:t>.</w:t>
@@ -465,10 +639,7 @@
         <w:t xml:space="preserve">Perfil: </w:t>
       </w:r>
       <w:r>
-        <w:t>P</w:t>
-      </w:r>
-      <w:r>
-        <w:t>erfil associado ao usuário, que define acessos no sistema</w:t>
+        <w:t>Perfil associado ao usuário, que define acessos no sistema</w:t>
       </w:r>
       <w:r>
         <w:t>. Administrador e Vendedor</w:t>
@@ -724,6 +895,7 @@
           <w:b/>
           <w:bCs/>
         </w:rPr>
+        <w:lastRenderedPageBreak/>
         <w:t>Cliente</w:t>
       </w:r>
       <w:r>
@@ -764,16 +936,7 @@
       </w:r>
       <w:proofErr w:type="spellStart"/>
       <w:r>
-        <w:t>M</w:t>
-      </w:r>
-      <w:r>
-        <w:t>otor</w:t>
-      </w:r>
-      <w:r>
-        <w:t>V</w:t>
-      </w:r>
-      <w:r>
-        <w:t>ehicles</w:t>
+        <w:t>MotorVehicles</w:t>
       </w:r>
       <w:proofErr w:type="spellEnd"/>
       <w:r>
@@ -811,14 +974,7 @@
           <w:b/>
           <w:bCs/>
         </w:rPr>
-        <w:t>Mensagem do cliente</w:t>
-      </w:r>
-      <w:r>
-        <w:rPr>
-          <w:b/>
-          <w:bCs/>
-        </w:rPr>
-        <w:t xml:space="preserve">: </w:t>
+        <w:t xml:space="preserve">Mensagem do cliente: </w:t>
       </w:r>
       <w:proofErr w:type="spellStart"/>
       <w:r>
@@ -833,22 +989,278 @@
       <w:pPr>
         <w:jc w:val="both"/>
       </w:pPr>
-    </w:p>
-    <w:p>
-      <w:pPr>
-        <w:jc w:val="both"/>
-      </w:pPr>
-    </w:p>
-    <w:p>
-      <w:pPr>
-        <w:jc w:val="both"/>
-      </w:pPr>
-    </w:p>
-    <w:p>
-      <w:pPr>
-        <w:rPr>
-          <w:b/>
-          <w:bCs/>
+      <w:r>
+        <w:rPr>
+          <w:b/>
+          <w:bCs/>
+        </w:rPr>
+        <w:t>Informações em comum</w:t>
+      </w:r>
+      <w:r>
+        <w:rPr>
+          <w:b/>
+          <w:bCs/>
+        </w:rPr>
+        <w:t xml:space="preserve"> dos veículos automotores</w:t>
+      </w:r>
+      <w:r>
+        <w:rPr>
+          <w:b/>
+          <w:bCs/>
+        </w:rPr>
+        <w:t>:</w:t>
+      </w:r>
+      <w:r>
+        <w:t xml:space="preserve"> model</w:t>
+      </w:r>
+      <w:r>
+        <w:t xml:space="preserve">, </w:t>
+      </w:r>
+      <w:proofErr w:type="spellStart"/>
+      <w:r>
+        <w:t>year</w:t>
+      </w:r>
+      <w:proofErr w:type="spellEnd"/>
+      <w:r>
+        <w:t xml:space="preserve">, </w:t>
+      </w:r>
+      <w:proofErr w:type="spellStart"/>
+      <w:r>
+        <w:t>mileage</w:t>
+      </w:r>
+      <w:proofErr w:type="spellEnd"/>
+      <w:r>
+        <w:t xml:space="preserve">, </w:t>
+      </w:r>
+      <w:proofErr w:type="spellStart"/>
+      <w:r>
+        <w:t>fuel_type</w:t>
+      </w:r>
+      <w:proofErr w:type="spellEnd"/>
+      <w:r>
+        <w:t xml:space="preserve">, </w:t>
+      </w:r>
+      <w:r>
+        <w:t>color</w:t>
+      </w:r>
+      <w:r>
+        <w:t xml:space="preserve">, </w:t>
+      </w:r>
+      <w:proofErr w:type="spellStart"/>
+      <w:r>
+        <w:t>city</w:t>
+      </w:r>
+      <w:proofErr w:type="spellEnd"/>
+      <w:r>
+        <w:t xml:space="preserve">, </w:t>
+      </w:r>
+      <w:proofErr w:type="spellStart"/>
+      <w:r>
+        <w:t>additional</w:t>
+      </w:r>
+      <w:r>
+        <w:t>_</w:t>
+      </w:r>
+      <w:r>
+        <w:t>description</w:t>
+      </w:r>
+      <w:proofErr w:type="spellEnd"/>
+      <w:r>
+        <w:t xml:space="preserve">, </w:t>
+      </w:r>
+      <w:proofErr w:type="spellStart"/>
+      <w:r>
+        <w:t>images</w:t>
+      </w:r>
+      <w:proofErr w:type="spellEnd"/>
+    </w:p>
+    <w:p>
+      <w:pPr>
+        <w:jc w:val="both"/>
+      </w:pPr>
+      <w:r>
+        <w:rPr>
+          <w:b/>
+          <w:bCs/>
+          <w:u w:val="single"/>
+        </w:rPr>
+        <w:t>Informações específicas de carros:</w:t>
+      </w:r>
+      <w:r>
+        <w:t xml:space="preserve"> </w:t>
+      </w:r>
+      <w:proofErr w:type="spellStart"/>
+      <w:r>
+        <w:t>bodywork</w:t>
+      </w:r>
+      <w:proofErr w:type="spellEnd"/>
+      <w:r>
+        <w:t xml:space="preserve">, </w:t>
+      </w:r>
+      <w:proofErr w:type="spellStart"/>
+      <w:r>
+        <w:t>transmission</w:t>
+      </w:r>
+      <w:proofErr w:type="spellEnd"/>
+      <w:r>
+        <w:t xml:space="preserve">, </w:t>
+      </w:r>
+      <w:proofErr w:type="spellStart"/>
+      <w:r>
+        <w:t>items</w:t>
+      </w:r>
+      <w:proofErr w:type="spellEnd"/>
+      <w:r>
+        <w:t xml:space="preserve"> []</w:t>
+      </w:r>
+    </w:p>
+    <w:p>
+      <w:pPr>
+        <w:jc w:val="both"/>
+        <w:rPr>
+          <w:lang w:val="en-US"/>
+        </w:rPr>
+      </w:pPr>
+      <w:proofErr w:type="spellStart"/>
+      <w:r>
+        <w:rPr>
+          <w:b/>
+          <w:bCs/>
+          <w:lang w:val="en-US"/>
+        </w:rPr>
+        <w:t>Informações</w:t>
+      </w:r>
+      <w:proofErr w:type="spellEnd"/>
+      <w:r>
+        <w:rPr>
+          <w:b/>
+          <w:bCs/>
+          <w:lang w:val="en-US"/>
+        </w:rPr>
+        <w:t xml:space="preserve"> </w:t>
+      </w:r>
+      <w:proofErr w:type="spellStart"/>
+      <w:r>
+        <w:rPr>
+          <w:b/>
+          <w:bCs/>
+          <w:lang w:val="en-US"/>
+        </w:rPr>
+        <w:t>específicas</w:t>
+      </w:r>
+      <w:proofErr w:type="spellEnd"/>
+      <w:r>
+        <w:rPr>
+          <w:b/>
+          <w:bCs/>
+          <w:lang w:val="en-US"/>
+        </w:rPr>
+        <w:t xml:space="preserve"> de motos:</w:t>
+      </w:r>
+      <w:r>
+        <w:rPr>
+          <w:lang w:val="en-US"/>
+        </w:rPr>
+        <w:t xml:space="preserve"> starter</w:t>
+      </w:r>
+      <w:r>
+        <w:rPr>
+          <w:lang w:val="en-US"/>
+        </w:rPr>
+        <w:t xml:space="preserve">, </w:t>
+      </w:r>
+      <w:proofErr w:type="spellStart"/>
+      <w:r>
+        <w:rPr>
+          <w:lang w:val="en-US"/>
+        </w:rPr>
+        <w:t>fuel_system</w:t>
+      </w:r>
+      <w:proofErr w:type="spellEnd"/>
+      <w:r>
+        <w:rPr>
+          <w:lang w:val="en-US"/>
+        </w:rPr>
+        <w:t xml:space="preserve">, </w:t>
+      </w:r>
+      <w:proofErr w:type="spellStart"/>
+      <w:r>
+        <w:rPr>
+          <w:lang w:val="en-US"/>
+        </w:rPr>
+        <w:t>engine_displacement</w:t>
+      </w:r>
+      <w:proofErr w:type="spellEnd"/>
+      <w:r>
+        <w:rPr>
+          <w:lang w:val="en-US"/>
+        </w:rPr>
+        <w:t xml:space="preserve">, </w:t>
+      </w:r>
+      <w:r>
+        <w:rPr>
+          <w:lang w:val="en-US"/>
+        </w:rPr>
+        <w:t>cooling</w:t>
+      </w:r>
+      <w:r>
+        <w:rPr>
+          <w:lang w:val="en-US"/>
+        </w:rPr>
+        <w:t xml:space="preserve">, </w:t>
+      </w:r>
+      <w:r>
+        <w:rPr>
+          <w:lang w:val="en-US"/>
+        </w:rPr>
+        <w:t>style</w:t>
+      </w:r>
+      <w:r>
+        <w:rPr>
+          <w:lang w:val="en-US"/>
+        </w:rPr>
+        <w:t xml:space="preserve">, </w:t>
+      </w:r>
+      <w:proofErr w:type="spellStart"/>
+      <w:r>
+        <w:rPr>
+          <w:lang w:val="en-US"/>
+        </w:rPr>
+        <w:t>engine_type</w:t>
+      </w:r>
+      <w:proofErr w:type="spellEnd"/>
+      <w:r>
+        <w:rPr>
+          <w:lang w:val="en-US"/>
+        </w:rPr>
+        <w:t xml:space="preserve">, </w:t>
+      </w:r>
+      <w:r>
+        <w:rPr>
+          <w:lang w:val="en-US"/>
+        </w:rPr>
+        <w:t>gears</w:t>
+      </w:r>
+      <w:r>
+        <w:rPr>
+          <w:lang w:val="en-US"/>
+        </w:rPr>
+        <w:t xml:space="preserve">, </w:t>
+      </w:r>
+      <w:proofErr w:type="spellStart"/>
+      <w:r>
+        <w:rPr>
+          <w:lang w:val="en-US"/>
+        </w:rPr>
+        <w:t>front_rear_brake</w:t>
+      </w:r>
+      <w:proofErr w:type="spellEnd"/>
+    </w:p>
+    <w:p>
+      <w:pPr>
+        <w:jc w:val="both"/>
+        <w:rPr>
+          <w:lang w:val="en-US"/>
         </w:rPr>
       </w:pPr>
     </w:p>
@@ -883,8 +1295,6 @@
       </w:pPr>
       <w:r>
         <w:tab/>
-      </w:r>
-      <w:r>
         <w:t xml:space="preserve">Segue o Domain </w:t>
       </w:r>
       <w:proofErr w:type="spellStart"/>
@@ -893,20 +1303,14 @@
       </w:r>
       <w:proofErr w:type="spellEnd"/>
       <w:r>
-        <w:t xml:space="preserve"> do Domínio da</w:t>
-      </w:r>
-      <w:r>
-        <w:t xml:space="preserve"> aplicação:</w:t>
-      </w:r>
-    </w:p>
-    <w:p>
-      <w:pPr>
-        <w:jc w:val="both"/>
-      </w:pPr>
-      <w:r>
-        <w:rPr>
-          <w:noProof/>
-        </w:rPr>
+        <w:t xml:space="preserve"> do Domínio da aplicação:</w:t>
+      </w:r>
+    </w:p>
+    <w:p>
+      <w:pPr>
+        <w:jc w:val="both"/>
+      </w:pPr>
+      <w:r>
         <w:drawing>
           <wp:inline distT="0" distB="0" distL="0" distR="0" wp14:anchorId="6341B68C" wp14:editId="7C91FB4D">
             <wp:extent cx="5400040" cy="2851785"/>
@@ -965,14 +1369,7 @@
           <w:b/>
           <w:bCs/>
         </w:rPr>
-        <w:t>3.3 Subdomínio de suporte: Autenticação</w:t>
-      </w:r>
-      <w:r>
-        <w:rPr>
-          <w:b/>
-          <w:bCs/>
-        </w:rPr>
-        <w:t xml:space="preserve"> e gestão de usuários</w:t>
+        <w:t>3.3 Subdomínio de suporte: Autenticação e gestão de usuários</w:t>
       </w:r>
     </w:p>
     <w:p>
@@ -1012,7 +1409,6 @@
         <w:rPr>
           <w:b/>
           <w:bCs/>
-          <w:noProof/>
         </w:rPr>
         <w:lastRenderedPageBreak/>
         <w:drawing>
@@ -1058,67 +1454,53 @@
         <w:rPr>
           <w:b/>
           <w:bCs/>
-          <w:lang w:val="en-US"/>
-        </w:rPr>
-      </w:pPr>
-      <w:r>
-        <w:rPr>
-          <w:b/>
-          <w:bCs/>
-          <w:lang w:val="en-US"/>
-        </w:rPr>
-        <w:t>3.4 Event Storming</w:t>
-      </w:r>
-    </w:p>
-    <w:p>
-      <w:pPr>
-        <w:rPr>
-          <w:lang w:val="en-US"/>
-        </w:rPr>
-      </w:pPr>
-      <w:r>
-        <w:rPr>
-          <w:b/>
-          <w:bCs/>
-          <w:lang w:val="en-US"/>
+        </w:rPr>
+      </w:pPr>
+      <w:r>
+        <w:rPr>
+          <w:b/>
+          <w:bCs/>
+        </w:rPr>
+        <w:t xml:space="preserve">3.4 Event </w:t>
+      </w:r>
+      <w:proofErr w:type="spellStart"/>
+      <w:r>
+        <w:rPr>
+          <w:b/>
+          <w:bCs/>
+        </w:rPr>
+        <w:t>Storming</w:t>
+      </w:r>
+      <w:proofErr w:type="spellEnd"/>
+    </w:p>
+    <w:p>
+      <w:r>
+        <w:rPr>
+          <w:b/>
+          <w:bCs/>
         </w:rPr>
         <w:t xml:space="preserve">Link para acessar: </w:t>
       </w:r>
-      <w:r>
-        <w:fldChar w:fldCharType="begin"/>
-      </w:r>
-      <w:r>
-        <w:rPr>
-          <w:lang w:val="en-US"/>
-        </w:rPr>
-        <w:instrText>HYPERLINK "https://miro.com/app/board/uXjVJbqGGkY=/?share_link_id=995764203385"</w:instrText>
-      </w:r>
-      <w:r>
-        <w:fldChar w:fldCharType="separate"/>
-      </w:r>
-      <w:r>
-        <w:rPr>
-          <w:rStyle w:val="Hyperlink"/>
-          <w:lang w:val="en-US"/>
-        </w:rPr>
-        <w:t>https://miro.com/app/board/uXjVJbqGGkY=/?share_link_id=995764203385</w:t>
-      </w:r>
-      <w:r>
-        <w:fldChar w:fldCharType="end"/>
-      </w:r>
-    </w:p>
-    <w:p>
-      <w:pPr>
-        <w:rPr>
-          <w:b/>
-          <w:bCs/>
-        </w:rPr>
-      </w:pPr>
-      <w:r>
-        <w:rPr>
-          <w:b/>
-          <w:bCs/>
-          <w:noProof/>
+      <w:hyperlink r:id="rId8" w:history="1">
+        <w:r>
+          <w:rPr>
+            <w:rStyle w:val="Hyperlink"/>
+          </w:rPr>
+          <w:t>https://miro.com/app/board/uXjVJbqGGkY=/?share_link_id=995764203385</w:t>
+        </w:r>
+      </w:hyperlink>
+    </w:p>
+    <w:p>
+      <w:pPr>
+        <w:rPr>
+          <w:b/>
+          <w:bCs/>
+        </w:rPr>
+      </w:pPr>
+      <w:r>
+        <w:rPr>
+          <w:b/>
+          <w:bCs/>
         </w:rPr>
         <w:drawing>
           <wp:inline distT="0" distB="0" distL="0" distR="0" wp14:anchorId="4FE1AE80" wp14:editId="2F785B8E">
@@ -1136,7 +1518,7 @@
                     <pic:cNvPicPr/>
                   </pic:nvPicPr>
                   <pic:blipFill>
-                    <a:blip r:embed="rId8" cstate="print">
+                    <a:blip r:embed="rId9" cstate="print">
                       <a:extLst>
                         <a:ext uri="{28A0092B-C50C-407E-A947-70E740481C1C}">
                           <a14:useLocalDpi xmlns:a14="http://schemas.microsoft.com/office/drawing/2010/main" val="0"/>
@@ -1176,37 +1558,23 @@
           <w:b/>
           <w:bCs/>
         </w:rPr>
-        <w:t>4</w:t>
-      </w:r>
-      <w:r>
-        <w:rPr>
-          <w:b/>
-          <w:bCs/>
-        </w:rPr>
-        <w:t>. Requisitos</w:t>
-      </w:r>
-    </w:p>
-    <w:p>
-      <w:pPr>
-        <w:jc w:val="both"/>
-        <w:rPr>
-          <w:b/>
-          <w:bCs/>
-        </w:rPr>
-      </w:pPr>
-      <w:r>
-        <w:rPr>
-          <w:b/>
-          <w:bCs/>
-        </w:rPr>
-        <w:t>4</w:t>
-      </w:r>
-      <w:r>
-        <w:rPr>
-          <w:b/>
-          <w:bCs/>
-        </w:rPr>
-        <w:t xml:space="preserve">.1. Requisitos </w:t>
+        <w:t>4. Requisitos</w:t>
+      </w:r>
+    </w:p>
+    <w:p>
+      <w:pPr>
+        <w:jc w:val="both"/>
+        <w:rPr>
+          <w:b/>
+          <w:bCs/>
+        </w:rPr>
+      </w:pPr>
+      <w:r>
+        <w:rPr>
+          <w:b/>
+          <w:bCs/>
+        </w:rPr>
+        <w:t xml:space="preserve">4.1. Requisitos </w:t>
       </w:r>
       <w:r>
         <w:rPr>
@@ -1275,16 +1643,7 @@
         <w:t xml:space="preserve"> </w:t>
       </w:r>
       <w:r>
-        <w:t>Os clientes que acessam a plataforma podem enviar</w:t>
-      </w:r>
-      <w:r>
-        <w:t xml:space="preserve"> mensagens</w:t>
-      </w:r>
-      <w:r>
-        <w:t xml:space="preserve"> para contato</w:t>
-      </w:r>
-      <w:r>
-        <w:t>.</w:t>
+        <w:t>Os clientes que acessam a plataforma podem enviar mensagens para contato.</w:t>
       </w:r>
     </w:p>
     <w:p>
@@ -1307,10 +1666,7 @@
         <w:t xml:space="preserve"> </w:t>
       </w:r>
       <w:r>
-        <w:t>Os funcionários registram na plataforma que determinado veículo foi vendido</w:t>
-      </w:r>
-      <w:r>
-        <w:t>. A partir disso o automóvel deixa de ser listado na plataforma para os clientes.</w:t>
+        <w:t>Os funcionários registram na plataforma que determinado veículo foi vendido. A partir disso o automóvel deixa de ser listado na plataforma para os clientes.</w:t>
       </w:r>
     </w:p>
     <w:p>
@@ -1350,14 +1706,7 @@
           <w:b/>
           <w:bCs/>
         </w:rPr>
-        <w:t>4</w:t>
-      </w:r>
-      <w:r>
-        <w:rPr>
-          <w:b/>
-          <w:bCs/>
-        </w:rPr>
-        <w:t xml:space="preserve">.2. Requisitos </w:t>
+        <w:t xml:space="preserve">4.2. Requisitos </w:t>
       </w:r>
       <w:r>
         <w:rPr>
@@ -1445,16 +1794,7 @@
         <w:t>Manutenibilidade</w:t>
       </w:r>
       <w:r>
-        <w:t xml:space="preserve">: </w:t>
-      </w:r>
-      <w:r>
-        <w:t>Código modular e bem documentado para facilitar futuras atualizações</w:t>
-      </w:r>
-      <w:r>
-        <w:t xml:space="preserve">; Cobertura de testes; </w:t>
-      </w:r>
-      <w:r>
-        <w:t>CI/CD</w:t>
+        <w:t>: Código modular e bem documentado para facilitar futuras atualizações; Cobertura de testes; CI/CD</w:t>
       </w:r>
       <w:r>
         <w:t>.</w:t>
@@ -1474,22 +1814,226 @@
           <w:b/>
           <w:bCs/>
         </w:rPr>
-        <w:t>5.</w:t>
-      </w:r>
-      <w:r>
-        <w:rPr>
-          <w:b/>
-          <w:bCs/>
-        </w:rPr>
+        <w:t>5. Especificações técnicas para execução do projeto</w:t>
+      </w:r>
+    </w:p>
+    <w:p>
+      <w:pPr>
+        <w:ind w:firstLine="708"/>
+        <w:jc w:val="both"/>
+      </w:pPr>
+      <w:r>
+        <w:t xml:space="preserve">A seguir segue o detalhamento das tecnologias escolhidas para solução do sistema </w:t>
+      </w:r>
+      <w:proofErr w:type="spellStart"/>
+      <w:r>
+        <w:t>Car</w:t>
+      </w:r>
+      <w:proofErr w:type="spellEnd"/>
+      <w:r>
+        <w:t xml:space="preserve"> Sales</w:t>
+      </w:r>
+      <w:r>
+        <w:t>.</w:t>
+      </w:r>
+    </w:p>
+    <w:p>
+      <w:pPr>
+        <w:ind w:firstLine="708"/>
+        <w:jc w:val="both"/>
+        <w:rPr>
+          <w:b/>
+          <w:bCs/>
+        </w:rPr>
+      </w:pPr>
+    </w:p>
+    <w:p>
+      <w:pPr>
+        <w:jc w:val="both"/>
+        <w:rPr>
+          <w:b/>
+          <w:bCs/>
+        </w:rPr>
+      </w:pPr>
+      <w:r>
+        <w:rPr>
+          <w:b/>
+          <w:bCs/>
+        </w:rPr>
+        <w:t>5.1 Linguagem de</w:t>
+      </w:r>
+      <w:r>
+        <w:rPr>
+          <w:b/>
+          <w:bCs/>
+        </w:rPr>
+        <w:t xml:space="preserve"> p</w:t>
+      </w:r>
+      <w:r>
+        <w:rPr>
+          <w:b/>
+          <w:bCs/>
+        </w:rPr>
+        <w:t xml:space="preserve">rogramação e </w:t>
+      </w:r>
+      <w:r>
+        <w:rPr>
+          <w:b/>
+          <w:bCs/>
+        </w:rPr>
+        <w:t>f</w:t>
+      </w:r>
+      <w:r>
+        <w:rPr>
+          <w:b/>
+          <w:bCs/>
+        </w:rPr>
+        <w:t>ramework</w:t>
+      </w:r>
+    </w:p>
+    <w:p>
+      <w:pPr>
+        <w:ind w:firstLine="708"/>
+        <w:jc w:val="both"/>
+      </w:pPr>
+      <w:r>
+        <w:t>Uso da linguagem Python na versão 3.1</w:t>
+      </w:r>
+      <w:r>
+        <w:t>3</w:t>
+      </w:r>
+      <w:r>
+        <w:t>.</w:t>
+      </w:r>
+      <w:r>
+        <w:t>5</w:t>
+      </w:r>
+      <w:r>
+        <w:t xml:space="preserve">, por ser versátil e amplamente utilizada no desenvolvimento web, com uma vasta comunidade e diversas bibliotecas. Principal framework utilizado: </w:t>
+      </w:r>
+      <w:proofErr w:type="spellStart"/>
+      <w:r>
+        <w:t>FastAPI</w:t>
+      </w:r>
+      <w:proofErr w:type="spellEnd"/>
+      <w:r>
+        <w:t xml:space="preserve">. Framework moderno e de alta performance para desenvolvimento de APIs </w:t>
+      </w:r>
+      <w:proofErr w:type="spellStart"/>
+      <w:r>
+        <w:t>RESTful</w:t>
+      </w:r>
+      <w:proofErr w:type="spellEnd"/>
+      <w:r>
+        <w:t xml:space="preserve"> em Python. Baseado em padrões ASGI (</w:t>
+      </w:r>
+      <w:proofErr w:type="spellStart"/>
+      <w:r>
+        <w:t>Asynchronous</w:t>
+      </w:r>
+      <w:proofErr w:type="spellEnd"/>
+      <w:r>
+        <w:t xml:space="preserve"> Server Gateway Interface), proporcionando alta concorrência e escalabilidade.</w:t>
+      </w:r>
+    </w:p>
+    <w:p>
+      <w:pPr>
+        <w:jc w:val="both"/>
+        <w:rPr>
+          <w:b/>
+          <w:bCs/>
+        </w:rPr>
+      </w:pPr>
+    </w:p>
+    <w:p>
+      <w:pPr>
+        <w:rPr>
+          <w:b/>
+          <w:bCs/>
+        </w:rPr>
+      </w:pPr>
+      <w:r>
+        <w:rPr>
+          <w:b/>
+          <w:bCs/>
+        </w:rPr>
+        <w:t xml:space="preserve">5.2 Banco de </w:t>
+      </w:r>
+      <w:r>
+        <w:rPr>
+          <w:b/>
+          <w:bCs/>
+        </w:rPr>
+        <w:t>d</w:t>
+      </w:r>
+      <w:r>
+        <w:rPr>
+          <w:b/>
+          <w:bCs/>
+        </w:rPr>
+        <w:t>ados</w:t>
+      </w:r>
+    </w:p>
+    <w:p>
+      <w:r>
+        <w:t>Tecnologia escolhida: MySQL</w:t>
+      </w:r>
+    </w:p>
+    <w:p>
+      <w:r>
+        <w:tab/>
+        <w:t>É um sistema de gerenciamento de banco de dados relacional (SGBDR) de código aberto, amplamente utilizado para armazenar e gerenciar dados de forma organizada.</w:t>
+      </w:r>
+    </w:p>
+    <w:p>
+      <w:pPr>
+        <w:rPr>
+          <w:b/>
+          <w:bCs/>
+        </w:rPr>
+      </w:pPr>
+    </w:p>
+    <w:p>
+      <w:pPr>
+        <w:rPr>
+          <w:b/>
+          <w:bCs/>
+        </w:rPr>
+      </w:pPr>
+      <w:r>
+        <w:rPr>
+          <w:b/>
+          <w:bCs/>
+        </w:rPr>
+        <w:t xml:space="preserve">5.4 Cobertura de </w:t>
+      </w:r>
+      <w:r>
+        <w:rPr>
+          <w:b/>
+          <w:bCs/>
+        </w:rPr>
+        <w:t>t</w:t>
+      </w:r>
+      <w:r>
+        <w:rPr>
+          <w:b/>
+          <w:bCs/>
+        </w:rPr>
+        <w:t>estes</w:t>
+      </w:r>
+    </w:p>
+    <w:p>
+      <w:r>
+        <w:t xml:space="preserve">Tecnologia escolhida: </w:t>
+      </w:r>
+      <w:proofErr w:type="spellStart"/>
+      <w:r>
+        <w:t>pytest</w:t>
+      </w:r>
+      <w:proofErr w:type="spellEnd"/>
+      <w:r>
         <w:t xml:space="preserve"> </w:t>
       </w:r>
-      <w:r>
-        <w:rPr>
-          <w:b/>
-          <w:bCs/>
-        </w:rPr>
-        <w:t>Especificações técnicas para execução do projeto</w:t>
-      </w:r>
     </w:p>
     <w:p>
       <w:pPr>
@@ -1497,15 +2041,7 @@
         <w:jc w:val="both"/>
       </w:pPr>
       <w:r>
-        <w:t xml:space="preserve">A seguir segue o detalhamento das tecnologias escolhidas para solução do sistema </w:t>
-      </w:r>
-      <w:proofErr w:type="spellStart"/>
-      <w:r>
-        <w:t>Car</w:t>
-      </w:r>
-      <w:proofErr w:type="spellEnd"/>
-      <w:r>
-        <w:t xml:space="preserve"> Sales</w:t>
+        <w:t>É um framework poderoso e amplamente utilizado para testes em Python. Ele serve para simplificar a criação e execução de testes, além de oferecer diversos recursos que facilitam o processo de desenvolvimento e garantem a qualidade do código</w:t>
       </w:r>
       <w:r>
         <w:t>.</w:t>
@@ -1513,63 +2049,61 @@
     </w:p>
     <w:p>
       <w:pPr>
+        <w:jc w:val="both"/>
+      </w:pPr>
+    </w:p>
+    <w:p>
+      <w:pPr>
+        <w:rPr>
+          <w:b/>
+          <w:bCs/>
+        </w:rPr>
+      </w:pPr>
+      <w:r>
+        <w:rPr>
+          <w:b/>
+          <w:bCs/>
+        </w:rPr>
+        <w:t>6. Arquitetura escolhida</w:t>
+      </w:r>
+    </w:p>
+    <w:p>
+      <w:pPr>
         <w:ind w:firstLine="708"/>
         <w:jc w:val="both"/>
-        <w:rPr>
-          <w:b/>
-          <w:bCs/>
-        </w:rPr>
-      </w:pPr>
-    </w:p>
-    <w:p>
-      <w:pPr>
-        <w:jc w:val="both"/>
-        <w:rPr>
-          <w:b/>
-          <w:bCs/>
-        </w:rPr>
-      </w:pPr>
-      <w:r>
-        <w:rPr>
-          <w:b/>
-          <w:bCs/>
-        </w:rPr>
-        <w:t>5</w:t>
-      </w:r>
-      <w:r>
-        <w:rPr>
-          <w:b/>
-          <w:bCs/>
-        </w:rPr>
-        <w:t>.1 Linguagem de</w:t>
-      </w:r>
-      <w:r>
-        <w:rPr>
-          <w:b/>
-          <w:bCs/>
-        </w:rPr>
-        <w:t xml:space="preserve"> p</w:t>
-      </w:r>
-      <w:r>
-        <w:rPr>
-          <w:b/>
-          <w:bCs/>
-        </w:rPr>
-        <w:t xml:space="preserve">rogramação e </w:t>
-      </w:r>
-      <w:r>
-        <w:rPr>
-          <w:b/>
-          <w:bCs/>
-        </w:rPr>
-        <w:t>f</w:t>
-      </w:r>
-      <w:r>
-        <w:rPr>
-          <w:b/>
-          <w:bCs/>
-        </w:rPr>
-        <w:t>ramework</w:t>
+      </w:pPr>
+      <w:r>
+        <w:rPr>
+          <w:b/>
+          <w:bCs/>
+        </w:rPr>
+        <w:t>Arquitetura monolítica:</w:t>
+      </w:r>
+      <w:r>
+        <w:t xml:space="preserve"> A escolha da arquitetura monolítica para aplicações de escopo limitado é uma decisão estratégica que visa otimizar o desenvolvimento, implantação e manutenção do sistema. Ao optar por essa abordagem, a equipe de desenvolvimento prioriza a simplicidade, eficiência e adequação ao escopo do projeto, garantindo um resultado satisfatório com menor investimento e complexidade.</w:t>
+      </w:r>
+    </w:p>
+    <w:p>
+      <w:pPr>
+        <w:rPr>
+          <w:b/>
+          <w:bCs/>
+        </w:rPr>
+      </w:pPr>
+    </w:p>
+    <w:p>
+      <w:pPr>
+        <w:rPr>
+          <w:b/>
+          <w:bCs/>
+        </w:rPr>
+      </w:pPr>
+      <w:r>
+        <w:rPr>
+          <w:b/>
+          <w:bCs/>
+        </w:rPr>
+        <w:t>7. Padrões de projeto</w:t>
       </w:r>
     </w:p>
     <w:p>
@@ -1578,253 +2112,6 @@
         <w:jc w:val="both"/>
       </w:pPr>
       <w:r>
-        <w:t>Uso da linguagem Python na versão 3.1</w:t>
-      </w:r>
-      <w:r>
-        <w:t>3</w:t>
-      </w:r>
-      <w:r>
-        <w:t>.</w:t>
-      </w:r>
-      <w:r>
-        <w:t>5</w:t>
-      </w:r>
-      <w:r>
-        <w:t xml:space="preserve">, por ser versátil e amplamente utilizada no desenvolvimento web, com uma vasta comunidade e diversas bibliotecas. Principal framework utilizado: </w:t>
-      </w:r>
-      <w:proofErr w:type="spellStart"/>
-      <w:r>
-        <w:t>FastAPI</w:t>
-      </w:r>
-      <w:proofErr w:type="spellEnd"/>
-      <w:r>
-        <w:t xml:space="preserve">. Framework moderno e de alta performance para desenvolvimento de APIs </w:t>
-      </w:r>
-      <w:proofErr w:type="spellStart"/>
-      <w:r>
-        <w:t>RESTful</w:t>
-      </w:r>
-      <w:proofErr w:type="spellEnd"/>
-      <w:r>
-        <w:t xml:space="preserve"> em Python. Baseado em padrões ASGI (</w:t>
-      </w:r>
-      <w:proofErr w:type="spellStart"/>
-      <w:r>
-        <w:t>Asynchronous</w:t>
-      </w:r>
-      <w:proofErr w:type="spellEnd"/>
-      <w:r>
-        <w:t xml:space="preserve"> Server Gateway Interface), proporcionando alta concorrência e escalabilidade.</w:t>
-      </w:r>
-    </w:p>
-    <w:p>
-      <w:pPr>
-        <w:jc w:val="both"/>
-        <w:rPr>
-          <w:b/>
-          <w:bCs/>
-        </w:rPr>
-      </w:pPr>
-    </w:p>
-    <w:p>
-      <w:pPr>
-        <w:rPr>
-          <w:b/>
-          <w:bCs/>
-        </w:rPr>
-      </w:pPr>
-      <w:r>
-        <w:rPr>
-          <w:b/>
-          <w:bCs/>
-        </w:rPr>
-        <w:t>5</w:t>
-      </w:r>
-      <w:r>
-        <w:rPr>
-          <w:b/>
-          <w:bCs/>
-        </w:rPr>
-        <w:t xml:space="preserve">.2 Banco de </w:t>
-      </w:r>
-      <w:r>
-        <w:rPr>
-          <w:b/>
-          <w:bCs/>
-        </w:rPr>
-        <w:t>d</w:t>
-      </w:r>
-      <w:r>
-        <w:rPr>
-          <w:b/>
-          <w:bCs/>
-        </w:rPr>
-        <w:t>ados</w:t>
-      </w:r>
-    </w:p>
-    <w:p>
-      <w:r>
-        <w:t>Tecnologia escolhida: MySQL</w:t>
-      </w:r>
-    </w:p>
-    <w:p>
-      <w:r>
-        <w:tab/>
-        <w:t xml:space="preserve">É </w:t>
-      </w:r>
-      <w:r>
-        <w:t>um sistema de gerenciamento de banco de dados relacional (SGBDR) de código aberto, amplamente utilizado para armazenar e gerenciar dados de forma organizada</w:t>
-      </w:r>
-      <w:r>
-        <w:t>.</w:t>
-      </w:r>
-    </w:p>
-    <w:p>
-      <w:pPr>
-        <w:rPr>
-          <w:b/>
-          <w:bCs/>
-        </w:rPr>
-      </w:pPr>
-    </w:p>
-    <w:p>
-      <w:pPr>
-        <w:rPr>
-          <w:b/>
-          <w:bCs/>
-        </w:rPr>
-      </w:pPr>
-      <w:r>
-        <w:rPr>
-          <w:b/>
-          <w:bCs/>
-        </w:rPr>
-        <w:t>5</w:t>
-      </w:r>
-      <w:r>
-        <w:rPr>
-          <w:b/>
-          <w:bCs/>
-        </w:rPr>
-        <w:t xml:space="preserve">.4 Cobertura de </w:t>
-      </w:r>
-      <w:r>
-        <w:rPr>
-          <w:b/>
-          <w:bCs/>
-        </w:rPr>
-        <w:t>t</w:t>
-      </w:r>
-      <w:r>
-        <w:rPr>
-          <w:b/>
-          <w:bCs/>
-        </w:rPr>
-        <w:t>estes</w:t>
-      </w:r>
-    </w:p>
-    <w:p>
-      <w:r>
-        <w:t xml:space="preserve">Tecnologia escolhida: </w:t>
-      </w:r>
-      <w:proofErr w:type="spellStart"/>
-      <w:r>
-        <w:t>pytest</w:t>
-      </w:r>
-      <w:proofErr w:type="spellEnd"/>
-      <w:r>
-        <w:t xml:space="preserve"> </w:t>
-      </w:r>
-    </w:p>
-    <w:p>
-      <w:pPr>
-        <w:ind w:firstLine="708"/>
-        <w:jc w:val="both"/>
-      </w:pPr>
-      <w:r>
-        <w:t>É</w:t>
-      </w:r>
-      <w:r>
-        <w:t xml:space="preserve"> um framework poderoso e amplamente utilizado para testes em Python. Ele serve para simplificar a criação e execução de testes, além de oferecer diversos recursos que facilitam o processo de desenvolvimento e garantem a qualidade do código</w:t>
-      </w:r>
-      <w:r>
-        <w:t>.</w:t>
-      </w:r>
-    </w:p>
-    <w:p>
-      <w:pPr>
-        <w:jc w:val="both"/>
-      </w:pPr>
-    </w:p>
-    <w:p>
-      <w:pPr>
-        <w:rPr>
-          <w:b/>
-          <w:bCs/>
-        </w:rPr>
-      </w:pPr>
-      <w:r>
-        <w:rPr>
-          <w:b/>
-          <w:bCs/>
-        </w:rPr>
-        <w:t>6. Arquitetura escolhida</w:t>
-      </w:r>
-    </w:p>
-    <w:p>
-      <w:pPr>
-        <w:ind w:firstLine="708"/>
-        <w:jc w:val="both"/>
-      </w:pPr>
-      <w:r>
-        <w:rPr>
-          <w:b/>
-          <w:bCs/>
-        </w:rPr>
-        <w:t>Arquitetura monolítica:</w:t>
-      </w:r>
-      <w:r>
-        <w:t xml:space="preserve"> </w:t>
-      </w:r>
-      <w:r>
-        <w:t xml:space="preserve">A escolha da arquitetura monolítica para aplicações de escopo limitado é uma decisão estratégica que visa otimizar o desenvolvimento, implantação e manutenção do sistema. Ao optar por essa abordagem, </w:t>
-      </w:r>
-      <w:r>
-        <w:t>a equipe de desenvolvimento</w:t>
-      </w:r>
-      <w:r>
-        <w:t xml:space="preserve"> prioriza a simplicidade, eficiência e adequação ao escopo do projeto, garantindo um resultado satisfatório com menor investimento e complexidade.</w:t>
-      </w:r>
-    </w:p>
-    <w:p>
-      <w:pPr>
-        <w:rPr>
-          <w:b/>
-          <w:bCs/>
-        </w:rPr>
-      </w:pPr>
-    </w:p>
-    <w:p>
-      <w:pPr>
-        <w:rPr>
-          <w:b/>
-          <w:bCs/>
-        </w:rPr>
-      </w:pPr>
-      <w:r>
-        <w:rPr>
-          <w:b/>
-          <w:bCs/>
-        </w:rPr>
-        <w:t>7. Padrões de projeto</w:t>
-      </w:r>
-    </w:p>
-    <w:p>
-      <w:pPr>
-        <w:ind w:firstLine="708"/>
-        <w:jc w:val="both"/>
-      </w:pPr>
-      <w:r>
         <w:rPr>
           <w:b/>
           <w:bCs/>
@@ -1832,10 +2119,7 @@
         <w:t>Arquitetura hexagonal:</w:t>
       </w:r>
       <w:r>
-        <w:t xml:space="preserve"> </w:t>
-      </w:r>
-      <w:r>
-        <w:t xml:space="preserve">A Arquitetura Hexagonal, também conhecida como Arquitetura de Portas e Adaptadores, é um padrão de design que visa criar sistemas de software mais flexíveis, testáveis e fáceis de manter. Ela se baseia na separação de responsabilidades, isolando o núcleo da aplicação (a lógica de negócios) de suas dependências externas (bancos de dados, interfaces de </w:t>
+        <w:t xml:space="preserve"> A Arquitetura Hexagonal, também conhecida como Arquitetura de Portas e Adaptadores, é um padrão de design que visa criar sistemas de software mais flexíveis, testáveis e fáceis de manter. Ela se baseia na separação de responsabilidades, isolando o núcleo da aplicação (a lógica de negócios) de suas dependências externas (bancos de dados, interfaces de </w:t>
       </w:r>
       <w:proofErr w:type="gramStart"/>
       <w:r>
@@ -2601,7 +2885,7 @@
   <w:style w:type="paragraph" w:default="1" w:styleId="Normal">
     <w:name w:val="Normal"/>
     <w:qFormat/>
-    <w:rsid w:val="009237AA"/>
+    <w:rsid w:val="002F4F61"/>
   </w:style>
   <w:style w:type="paragraph" w:styleId="Ttulo1">
     <w:name w:val="heading 1"/>
@@ -2653,7 +2937,6 @@
     <w:next w:val="Normal"/>
     <w:link w:val="Ttulo3Char"/>
     <w:uiPriority w:val="9"/>
-    <w:semiHidden/>
     <w:unhideWhenUsed/>
     <w:qFormat/>
     <w:rsid w:val="004A4913"/>
@@ -2805,7 +3088,6 @@
   <w:style w:type="character" w:default="1" w:styleId="Fontepargpadro">
     <w:name w:val="Default Paragraph Font"/>
     <w:uiPriority w:val="1"/>
-    <w:semiHidden/>
     <w:unhideWhenUsed/>
   </w:style>
   <w:style w:type="table" w:default="1" w:styleId="Tabelanormal">
@@ -2861,7 +3143,6 @@
     <w:basedOn w:val="Fontepargpadro"/>
     <w:link w:val="Ttulo3"/>
     <w:uiPriority w:val="9"/>
-    <w:semiHidden/>
     <w:rsid w:val="004A4913"/>
     <w:rPr>
       <w:rFonts w:eastAsiaTheme="majorEastAsia" w:cstheme="majorBidi"/>

</xml_diff>